<commit_message>
Finished assembly stats table, started making list of marker genes for BLASTing
</commit_message>
<xml_diff>
--- a/Manuscript_drafts/MAGstravaganza_draft5.docx
+++ b/Manuscript_drafts/MAGstravaganza_draft5.docx
@@ -160,8 +160,6 @@
       <w:r>
         <w:t xml:space="preserve"> and their role in nutrient cycling</w:t>
       </w:r>
-      <w:bookmarkStart w:id="0" w:name="_GoBack"/>
-      <w:bookmarkEnd w:id="0"/>
       <w:r>
         <w:t xml:space="preserve">. </w:t>
       </w:r>
@@ -1606,6 +1604,9 @@
         <w:t>Samples were collected from Lake Mendota and Trout Bog as described in Bendall et al. 2016</w:t>
       </w:r>
       <w:r>
+        <w:t xml:space="preserve"> </w:t>
+      </w:r>
+      <w:r>
         <w:fldChar w:fldCharType="begin" w:fldLock="1"/>
       </w:r>
       <w:r>
@@ -1624,7 +1625,19 @@
         <w:fldChar w:fldCharType="end"/>
       </w:r>
       <w:r>
-        <w:t xml:space="preserve">. Briefly, integrated samples of the water column were collected during the ice-free periods of 2007-2009 in Trout Bog and 2005-2009 in Lake Mendota. In Lake Mendota, the top 12 meters of the water column were sampled, approximating the epilimnion. The epilimnion and hypolimnion of Trout Bog were sampled separately at depths determined by measuring temperature and dissolved oxygen concentrations throughout the water column; the sampling depths were most consistently 0-2 meters for the epilimnion and 2-7 meters for the hypolimnion. DNA was collected by filtering 150-250mL of the integrated samples on 0.2-um pore size </w:t>
+        <w:t>. Briefly, integrated samples of the water column were collected during the ice-free periods of 2007-2009 in Trout Bog and 200</w:t>
+      </w:r>
+      <w:r>
+        <w:t>8</w:t>
+      </w:r>
+      <w:r>
+        <w:t>-20</w:t>
+      </w:r>
+      <w:r>
+        <w:t>12</w:t>
+      </w:r>
+      <w:r>
+        <w:t xml:space="preserve"> in Lake Mendota. In Lake Mendota, the top 12 meters of the water column were sampled, approximating the epilimnion. The epilimnion and hypolimnion of Trout Bog were sampled separately at depths determined by measuring temperature and dissolved oxygen concentrations throughout the water column; the sampling depths were most consistently 0-2 meters for the epilimnion and 2-7 meters for the hypolimnion. DNA was collected by filtering 150-250mL of the integrated samples on 0.2-um pore size </w:t>
       </w:r>
       <w:proofErr w:type="spellStart"/>
       <w:r>
@@ -1931,6 +1944,17 @@
       <w:r>
         <w:t>.</w:t>
       </w:r>
+      <w:r>
+        <w:t xml:space="preserve"> Statistics about the assembly </w:t>
+      </w:r>
+      <w:proofErr w:type="gramStart"/>
+      <w:r>
+        <w:t>are located in</w:t>
+      </w:r>
+      <w:proofErr w:type="gramEnd"/>
+      <w:r>
+        <w:t xml:space="preserve"> Table S2. </w:t>
+      </w:r>
     </w:p>
     <w:p>
       <w:pPr>
@@ -1971,7 +1995,13 @@
         <w:fldChar w:fldCharType="end"/>
       </w:r>
       <w:r>
-        <w:t xml:space="preserve"> were included in this study. A total of 194 high quality bacterial metagenome assembled genomes (MAGs) were recovered from a metagenomic time series in Trout Bog and Lake Mendota, ranging in completeness from 50-99%. Of the 194 MAGs, 100 were recovered from Lake Mendota, 31 were recovered from the epilimnion of Trout Bog, and 63 were recovered from the hypolimnion of Trout Bog &lt;Table S1, MAG_information.csv&gt;.  Several MAGs in the epilimnion and hypolimnion of Trout Bog appeared to be from the same population based on average nucleotide identities great than 99% </w:t>
+        <w:t xml:space="preserve"> were included in this study. A total of 194 high quality bacterial metagenome assembled genomes (MAGs) were recovered from a metagenomic time series in Trout Bog and Lake Mendota, ranging in completeness from 50-99%. Of the 194 MAGs, 100 were recovered from Lake Mendota, 31 were recovered from the epilimnion of Trout Bog, and 63 were recovered from the hypolimnion of Trout Bog &lt;</w:t>
+      </w:r>
+      <w:r>
+        <w:t>Supplemental Document 1</w:t>
+      </w:r>
+      <w:r>
+        <w:t xml:space="preserve">, MAG_information.csv&gt;.  Several MAGs in the epilimnion and hypolimnion of Trout Bog appeared to be from the same population based on average nucleotide identities great than 99% </w:t>
       </w:r>
       <w:r>
         <w:t xml:space="preserve">using JGI’s ANI calculator </w:t>
@@ -1998,7 +2028,13 @@
         <w:t xml:space="preserve"> </w:t>
       </w:r>
       <w:r>
-        <w:t xml:space="preserve">&lt;Table S2, ANI_matrix.csv&gt;. This is possible </w:t>
+        <w:t>&lt;</w:t>
+      </w:r>
+      <w:r>
+        <w:t>Supplemental Document 2</w:t>
+      </w:r>
+      <w:r>
+        <w:t xml:space="preserve">, ANI_matrix.csv&gt;. This is possible </w:t>
       </w:r>
       <w:r>
         <w:rPr>
@@ -2245,15 +2281,7 @@
           <w:rFonts w:cs="Times New Roman"/>
           <w:szCs w:val="24"/>
         </w:rPr>
-        <w:t xml:space="preserve">. As it has not been bootstrapped, it is not intended to infer evolutionary history, merely similarity between genomes. Tree building </w:t>
-      </w:r>
-      <w:r>
-        <w:rPr>
-          <w:rFonts w:cs="Times New Roman"/>
-          <w:szCs w:val="24"/>
-        </w:rPr>
-        <w:lastRenderedPageBreak/>
-        <w:t xml:space="preserve">was performed in </w:t>
+        <w:t xml:space="preserve">. As it has not been bootstrapped, it is not intended to infer evolutionary history, merely similarity between genomes. Tree building was performed in </w:t>
       </w:r>
       <w:proofErr w:type="spellStart"/>
       <w:r>
@@ -2834,9 +2862,10 @@
     <w:p>
       <w:pPr>
         <w:pStyle w:val="Heading2"/>
-        <w:spacing w:line="360" w:lineRule="auto"/>
+        <w:spacing w:line="480" w:lineRule="auto"/>
       </w:pPr>
       <w:r>
+        <w:lastRenderedPageBreak/>
         <w:t>P</w:t>
       </w:r>
       <w:r>
@@ -2850,12 +2879,11 @@
     </w:p>
     <w:p>
       <w:pPr>
-        <w:spacing w:line="360" w:lineRule="auto"/>
+        <w:spacing w:line="480" w:lineRule="auto"/>
         <w:ind w:firstLine="720"/>
         <w:jc w:val="both"/>
       </w:pPr>
       <w:r>
-        <w:lastRenderedPageBreak/>
         <w:t>Primary production is a critical component of the carbon cycle in lakes. Therefore, we looked at potential routes of primary production within the microbial community, expecting to find differences between our two ecosystems.</w:t>
       </w:r>
       <w:r>
@@ -3136,11 +3164,12 @@
     </w:p>
     <w:p>
       <w:pPr>
-        <w:spacing w:line="360" w:lineRule="auto"/>
+        <w:spacing w:line="480" w:lineRule="auto"/>
         <w:ind w:firstLine="720"/>
         <w:jc w:val="both"/>
       </w:pPr>
       <w:r>
+        <w:lastRenderedPageBreak/>
         <w:t>The potential for photoheterotrophy via</w:t>
       </w:r>
       <w:r>
@@ -3292,11 +3321,7 @@
       </w:r>
       <w:proofErr w:type="spellEnd"/>
       <w:r>
-        <w:t xml:space="preserve"> than those from Lake Mendota. A likely </w:t>
-      </w:r>
-      <w:r>
-        <w:lastRenderedPageBreak/>
-        <w:t xml:space="preserve">explanation for this observation is that Lake Mendota is clearer than the </w:t>
+        <w:t xml:space="preserve"> than those from Lake Mendota. A likely explanation for this observation is that Lake Mendota is clearer than the </w:t>
       </w:r>
       <w:proofErr w:type="spellStart"/>
       <w:r>
@@ -3345,7 +3370,7 @@
     <w:p>
       <w:pPr>
         <w:pStyle w:val="Heading2"/>
-        <w:spacing w:line="360" w:lineRule="auto"/>
+        <w:spacing w:line="480" w:lineRule="auto"/>
       </w:pPr>
       <w:r>
         <w:t>Central Metabolism and S</w:t>
@@ -3359,7 +3384,7 @@
     </w:p>
     <w:p>
       <w:pPr>
-        <w:spacing w:line="360" w:lineRule="auto"/>
+        <w:spacing w:line="480" w:lineRule="auto"/>
       </w:pPr>
       <w:r>
         <w:tab/>
@@ -3376,7 +3401,7 @@
     </w:p>
     <w:p>
       <w:pPr>
-        <w:spacing w:line="360" w:lineRule="auto"/>
+        <w:spacing w:line="480" w:lineRule="auto"/>
       </w:pPr>
       <w:r>
         <w:tab/>
@@ -3385,7 +3410,11 @@
         <w:t>Central metabolism is often the entry point for the least complex carbon compounds, and central metabolic pathways may reveal how a bacterium is using a carbon compound. The TCA</w:t>
       </w:r>
       <w:r>
-        <w:t xml:space="preserve"> cycle</w:t>
+        <w:t xml:space="preserve"> </w:t>
+      </w:r>
+      <w:r>
+        <w:lastRenderedPageBreak/>
+        <w:t>cycle</w:t>
       </w:r>
       <w:r>
         <w:t xml:space="preserve">, arguably the most central pathway in bacteria, was notably absent in MAGs classified as </w:t>
@@ -3464,7 +3493,7 @@
     </w:p>
     <w:p>
       <w:pPr>
-        <w:spacing w:line="360" w:lineRule="auto"/>
+        <w:spacing w:line="480" w:lineRule="auto"/>
       </w:pPr>
       <w:r>
         <w:tab/>
@@ -3489,11 +3518,7 @@
         <w:t xml:space="preserve">As aa3-type cytochromes are associated with high oxygen concentrations and cbb3-type cytochromes are associated with low oxygen concentrations, the presence of both types suggests the flexibility to operate under a range of oxygen concentrations. </w:t>
       </w:r>
       <w:r>
-        <w:t xml:space="preserve">Of the quinol-based cytochromes, genes encoding cytochrome d were most often observed in MAGs from the hypolimnion of Trout Bog, while cytochrome aa3-600 was found only in MAGs </w:t>
-      </w:r>
-      <w:r>
-        <w:lastRenderedPageBreak/>
-        <w:t xml:space="preserve">classified as Bacteroidetes and Proteobacteria in the Trout Bog epilimnion and cytochrome o was observed only in a Chlamydia MAG from Lake Mendota. Alternative complex III was identified in MAGs of </w:t>
+        <w:t xml:space="preserve">Of the quinol-based cytochromes, genes encoding cytochrome d were most often observed in MAGs from the hypolimnion of Trout Bog, while cytochrome aa3-600 was found only in MAGs classified as Bacteroidetes and Proteobacteria in the Trout Bog epilimnion and cytochrome o was observed only in a Chlamydia MAG from Lake Mendota. Alternative complex III was identified in MAGs of </w:t>
       </w:r>
       <w:proofErr w:type="spellStart"/>
       <w:r>
@@ -3523,9 +3548,10 @@
     </w:p>
     <w:p>
       <w:pPr>
-        <w:spacing w:line="360" w:lineRule="auto"/>
+        <w:spacing w:line="480" w:lineRule="auto"/>
       </w:pPr>
       <w:r>
+        <w:lastRenderedPageBreak/>
         <w:tab/>
       </w:r>
       <w:r>
@@ -3583,7 +3609,7 @@
     </w:p>
     <w:p>
       <w:pPr>
-        <w:spacing w:line="360" w:lineRule="auto"/>
+        <w:spacing w:line="480" w:lineRule="auto"/>
       </w:pPr>
       <w:r>
         <w:tab/>
@@ -3697,14 +3723,14 @@
       </w:r>
       <w:proofErr w:type="spellEnd"/>
       <w:r>
-        <w:t xml:space="preserve"> in Trout Bog). Putative pathways for the degradation of galactose were often observed in these same MAGs. Xylose</w:t>
-      </w:r>
-      <w:r>
-        <w:t xml:space="preserve"> is a freshwater sugar which has already been identified as </w:t>
+        <w:t xml:space="preserve"> in Trout Bog). Putative pathways for the degradation of galactose were often </w:t>
       </w:r>
       <w:r>
         <w:lastRenderedPageBreak/>
-        <w:t xml:space="preserve">potential carbon source for streamlined </w:t>
+        <w:t>observed in these same MAGs. Xylose</w:t>
+      </w:r>
+      <w:r>
+        <w:t xml:space="preserve"> is a freshwater sugar which has already been identified as potential carbon source for streamlined </w:t>
       </w:r>
       <w:r>
         <w:t>Actinobacteria</w:t>
@@ -3804,7 +3830,7 @@
     </w:p>
     <w:p>
       <w:pPr>
-        <w:spacing w:line="360" w:lineRule="auto"/>
+        <w:spacing w:line="480" w:lineRule="auto"/>
         <w:ind w:firstLine="720"/>
         <w:rPr>
           <w:rFonts w:cs="Times New Roman"/>
@@ -4259,6 +4285,7 @@
     <w:p>
       <w:pPr>
         <w:pStyle w:val="Heading2"/>
+        <w:spacing w:line="480" w:lineRule="auto"/>
       </w:pPr>
       <w:r>
         <w:lastRenderedPageBreak/>
@@ -4267,7 +4294,7 @@
     </w:p>
     <w:p>
       <w:pPr>
-        <w:spacing w:line="360" w:lineRule="auto"/>
+        <w:spacing w:line="480" w:lineRule="auto"/>
         <w:rPr>
           <w:rFonts w:cs="Times New Roman"/>
           <w:szCs w:val="24"/>
@@ -4422,7 +4449,7 @@
     </w:p>
     <w:p>
       <w:pPr>
-        <w:spacing w:line="360" w:lineRule="auto"/>
+        <w:spacing w:line="480" w:lineRule="auto"/>
       </w:pPr>
       <w:r>
         <w:tab/>
@@ -4548,6 +4575,7 @@
         <w:t xml:space="preserve">. The diversity of </w:t>
       </w:r>
       <w:r>
+        <w:lastRenderedPageBreak/>
         <w:t>glycoside</w:t>
       </w:r>
       <w:r>
@@ -4595,7 +4623,7 @@
     </w:p>
     <w:p>
       <w:pPr>
-        <w:spacing w:line="360" w:lineRule="auto"/>
+        <w:spacing w:line="480" w:lineRule="auto"/>
         <w:ind w:firstLine="720"/>
         <w:jc w:val="both"/>
         <w:rPr>
@@ -4748,15 +4776,7 @@
           <w:rFonts w:cs="Times New Roman"/>
           <w:szCs w:val="24"/>
         </w:rPr>
-        <w:t xml:space="preserve"> hydrolases belonging to the family GH13, which contain </w:t>
-      </w:r>
-      <w:r>
-        <w:rPr>
-          <w:rFonts w:cs="Times New Roman"/>
-          <w:szCs w:val="24"/>
-        </w:rPr>
-        <w:lastRenderedPageBreak/>
-        <w:t xml:space="preserve">enzymes related to cellulose degradation. The only unique </w:t>
+        <w:t xml:space="preserve"> hydrolases belonging to the family GH13, which contain enzymes related to cellulose degradation. The only unique </w:t>
       </w:r>
       <w:r>
         <w:rPr>
@@ -4778,6 +4798,123 @@
           <w:szCs w:val="24"/>
         </w:rPr>
         <w:t xml:space="preserve">. The hypolimnion contained many more unique enzymes than Lake Mendota or the epilimnion of Trout Bog, the most abundant of which were GH129 and GH89, GH43_12, GH44, GH66, and GH67. </w:t>
+      </w:r>
+    </w:p>
+    <w:p>
+      <w:pPr>
+        <w:spacing w:line="480" w:lineRule="auto"/>
+        <w:jc w:val="both"/>
+      </w:pPr>
+      <w:r>
+        <w:rPr>
+          <w:rFonts w:cs="Times New Roman"/>
+          <w:szCs w:val="24"/>
+        </w:rPr>
+        <w:tab/>
+        <w:t xml:space="preserve">The increased </w:t>
+      </w:r>
+      <w:r>
+        <w:rPr>
+          <w:rFonts w:cs="Times New Roman"/>
+          <w:szCs w:val="24"/>
+        </w:rPr>
+        <w:t xml:space="preserve">coding </w:t>
+      </w:r>
+      <w:r>
+        <w:rPr>
+          <w:rFonts w:cs="Times New Roman"/>
+          <w:szCs w:val="24"/>
+        </w:rPr>
+        <w:t xml:space="preserve">density and diversity of </w:t>
+      </w:r>
+      <w:r>
+        <w:rPr>
+          <w:rFonts w:cs="Times New Roman"/>
+          <w:szCs w:val="24"/>
+        </w:rPr>
+        <w:t>glycoside</w:t>
+      </w:r>
+      <w:r>
+        <w:rPr>
+          <w:rFonts w:cs="Times New Roman"/>
+          <w:szCs w:val="24"/>
+        </w:rPr>
+        <w:t xml:space="preserve"> hydrolase</w:t>
+      </w:r>
+      <w:r>
+        <w:rPr>
+          <w:rFonts w:cs="Times New Roman"/>
+          <w:szCs w:val="24"/>
+        </w:rPr>
+        <w:t xml:space="preserve"> genes</w:t>
+      </w:r>
+      <w:r>
+        <w:rPr>
+          <w:rFonts w:cs="Times New Roman"/>
+          <w:szCs w:val="24"/>
+        </w:rPr>
+        <w:t xml:space="preserve"> in the Trout Bog hypolimnion suggest that the bacterial community in this region relies more on complex carbon sources than simple carbon sources compared to Lake Mendota or even the epilimnion of Trout Bog. This may be because primary production results in increased availability of low complexity carbon compounds in </w:t>
+      </w:r>
+      <w:proofErr w:type="spellStart"/>
+      <w:r>
+        <w:rPr>
+          <w:rFonts w:cs="Times New Roman"/>
+          <w:szCs w:val="24"/>
+        </w:rPr>
+        <w:t>epilimnia</w:t>
+      </w:r>
+      <w:proofErr w:type="spellEnd"/>
+      <w:r>
+        <w:rPr>
+          <w:rFonts w:cs="Times New Roman"/>
+          <w:szCs w:val="24"/>
+        </w:rPr>
+        <w:t>, while terrestrially-derived complex carbon polymers may be a more important source of carbon in the hypolimnion of Trout Bog</w:t>
+      </w:r>
+      <w:r>
+        <w:rPr>
+          <w:rFonts w:cs="Times New Roman"/>
+          <w:szCs w:val="24"/>
+        </w:rPr>
+        <w:t xml:space="preserve">. However, the taxonomic profile of MAGs containing </w:t>
+      </w:r>
+      <w:r>
+        <w:rPr>
+          <w:rFonts w:cs="Times New Roman"/>
+          <w:szCs w:val="24"/>
+        </w:rPr>
+        <w:t>glycoside</w:t>
+      </w:r>
+      <w:r>
+        <w:rPr>
+          <w:rFonts w:cs="Times New Roman"/>
+          <w:szCs w:val="24"/>
+        </w:rPr>
+        <w:t xml:space="preserve"> hydrolases differed by lake and layer, even when the profiles of </w:t>
+      </w:r>
+      <w:r>
+        <w:rPr>
+          <w:rFonts w:cs="Times New Roman"/>
+          <w:szCs w:val="24"/>
+        </w:rPr>
+        <w:t>glycoside</w:t>
+      </w:r>
+      <w:r>
+        <w:rPr>
+          <w:rFonts w:cs="Times New Roman"/>
+          <w:szCs w:val="24"/>
+        </w:rPr>
+        <w:t xml:space="preserve"> hydrolases themselves were more </w:t>
+      </w:r>
+      <w:r>
+        <w:rPr>
+          <w:rFonts w:cs="Times New Roman"/>
+          <w:szCs w:val="24"/>
+        </w:rPr>
+        <w:t>similar.</w:t>
+      </w:r>
+      <w:r>
+        <w:t xml:space="preserve"> </w:t>
       </w:r>
     </w:p>
     <w:p>
@@ -4787,125 +4924,9 @@
       </w:pPr>
       <w:r>
         <w:rPr>
-          <w:rFonts w:cs="Times New Roman"/>
-          <w:szCs w:val="24"/>
-        </w:rPr>
-        <w:tab/>
-        <w:t xml:space="preserve">The increased </w:t>
-      </w:r>
-      <w:r>
-        <w:rPr>
-          <w:rFonts w:cs="Times New Roman"/>
-          <w:szCs w:val="24"/>
-        </w:rPr>
-        <w:t xml:space="preserve">coding </w:t>
-      </w:r>
-      <w:r>
-        <w:rPr>
-          <w:rFonts w:cs="Times New Roman"/>
-          <w:szCs w:val="24"/>
-        </w:rPr>
-        <w:t xml:space="preserve">density and diversity of </w:t>
-      </w:r>
-      <w:r>
-        <w:rPr>
-          <w:rFonts w:cs="Times New Roman"/>
-          <w:szCs w:val="24"/>
-        </w:rPr>
-        <w:t>glycoside</w:t>
-      </w:r>
-      <w:r>
-        <w:rPr>
-          <w:rFonts w:cs="Times New Roman"/>
-          <w:szCs w:val="24"/>
-        </w:rPr>
-        <w:t xml:space="preserve"> hydrolase</w:t>
-      </w:r>
-      <w:r>
-        <w:rPr>
-          <w:rFonts w:cs="Times New Roman"/>
-          <w:szCs w:val="24"/>
-        </w:rPr>
-        <w:t xml:space="preserve"> genes</w:t>
-      </w:r>
-      <w:r>
-        <w:rPr>
-          <w:rFonts w:cs="Times New Roman"/>
-          <w:szCs w:val="24"/>
-        </w:rPr>
-        <w:t xml:space="preserve"> in the Trout Bog hypolimnion suggest that the bacterial community in this region relies more on complex carbon sources than simple carbon sources compared to Lake Mendota or even the epilimnion of Trout Bog. This may be because primary production results in increased availability of low complexity carbon compounds in </w:t>
-      </w:r>
-      <w:proofErr w:type="spellStart"/>
-      <w:r>
-        <w:rPr>
-          <w:rFonts w:cs="Times New Roman"/>
-          <w:szCs w:val="24"/>
-        </w:rPr>
-        <w:t>epilimnia</w:t>
-      </w:r>
-      <w:proofErr w:type="spellEnd"/>
-      <w:r>
-        <w:rPr>
-          <w:rFonts w:cs="Times New Roman"/>
-          <w:szCs w:val="24"/>
-        </w:rPr>
-        <w:t>, while terrestrially-derived complex carbon polymers may be a more important source of carbon in the hypolimnion of Trout Bog</w:t>
-      </w:r>
-      <w:r>
-        <w:rPr>
-          <w:rFonts w:cs="Times New Roman"/>
-          <w:szCs w:val="24"/>
-        </w:rPr>
-        <w:t xml:space="preserve">. However, the taxonomic profile of MAGs containing </w:t>
-      </w:r>
-      <w:r>
-        <w:rPr>
-          <w:rFonts w:cs="Times New Roman"/>
-          <w:szCs w:val="24"/>
-        </w:rPr>
-        <w:t>glycoside</w:t>
-      </w:r>
-      <w:r>
-        <w:rPr>
-          <w:rFonts w:cs="Times New Roman"/>
-          <w:szCs w:val="24"/>
-        </w:rPr>
-        <w:t xml:space="preserve"> hydrolases differed by lake and layer, even when the profiles of </w:t>
-      </w:r>
-      <w:r>
-        <w:rPr>
-          <w:rFonts w:cs="Times New Roman"/>
-          <w:szCs w:val="24"/>
-        </w:rPr>
-        <w:t>glycoside</w:t>
-      </w:r>
-      <w:r>
-        <w:rPr>
-          <w:rFonts w:cs="Times New Roman"/>
-          <w:szCs w:val="24"/>
-        </w:rPr>
-        <w:t xml:space="preserve"> hydrolases themselves were more </w:t>
-      </w:r>
-      <w:r>
-        <w:rPr>
-          <w:rFonts w:cs="Times New Roman"/>
-          <w:szCs w:val="24"/>
-        </w:rPr>
-        <w:t>similar.</w:t>
-      </w:r>
-      <w:r>
-        <w:t xml:space="preserve"> </w:t>
-      </w:r>
-    </w:p>
-    <w:p>
-      <w:pPr>
-        <w:spacing w:line="360" w:lineRule="auto"/>
-        <w:jc w:val="both"/>
-      </w:pPr>
-      <w:r>
-        <w:rPr>
-          <w:noProof/>
-        </w:rPr>
+          <w:noProof/>
+        </w:rPr>
+        <w:lastRenderedPageBreak/>
         <w:drawing>
           <wp:anchor distT="0" distB="0" distL="114300" distR="114300" simplePos="0" relativeHeight="251671552" behindDoc="1" locked="0" layoutInCell="1" allowOverlap="1" wp14:anchorId="024FA2BE" wp14:editId="05E53FDB">
             <wp:simplePos x="0" y="0"/>
@@ -5042,7 +5063,6 @@
         <w:spacing w:line="360" w:lineRule="auto"/>
       </w:pPr>
       <w:r>
-        <w:lastRenderedPageBreak/>
         <w:t>Nitrogen Cycling</w:t>
       </w:r>
     </w:p>
@@ -5180,7 +5200,15 @@
           <w:rFonts w:cs="Times New Roman"/>
           <w:szCs w:val="24"/>
         </w:rPr>
-        <w:t xml:space="preserve"> often correlated with amino acid bias</w:t>
+        <w:t xml:space="preserve"> often </w:t>
+      </w:r>
+      <w:r>
+        <w:rPr>
+          <w:rFonts w:cs="Times New Roman"/>
+          <w:szCs w:val="24"/>
+        </w:rPr>
+        <w:lastRenderedPageBreak/>
+        <w:t>correlated with amino acid bias</w:t>
       </w:r>
       <w:r>
         <w:rPr>
@@ -5411,15 +5439,7 @@
           <w:rFonts w:cs="Times New Roman"/>
           <w:szCs w:val="24"/>
         </w:rPr>
-        <w:t xml:space="preserve">This may be a factor in the documented links between cyanobacterial </w:t>
-      </w:r>
-      <w:r>
-        <w:rPr>
-          <w:rFonts w:cs="Times New Roman"/>
-          <w:szCs w:val="24"/>
-        </w:rPr>
-        <w:lastRenderedPageBreak/>
-        <w:t xml:space="preserve">bloom toxicity and nitrogen fixation in Lake Mendota </w:t>
+        <w:t xml:space="preserve">This may be a factor in the documented links between cyanobacterial bloom toxicity and nitrogen fixation in Lake Mendota </w:t>
       </w:r>
       <w:r>
         <w:rPr>
@@ -5673,7 +5693,15 @@
           <w:rFonts w:cs="Times New Roman"/>
           <w:szCs w:val="24"/>
         </w:rPr>
-        <w:t>there is some evidence for the importance of polyamines in aquatic systems</w:t>
+        <w:t xml:space="preserve">there is some evidence for the importance of polyamines in aquatic </w:t>
+      </w:r>
+      <w:r>
+        <w:rPr>
+          <w:rFonts w:cs="Times New Roman"/>
+          <w:szCs w:val="24"/>
+        </w:rPr>
+        <w:lastRenderedPageBreak/>
+        <w:t>systems</w:t>
       </w:r>
       <w:r>
         <w:rPr>
@@ -6339,7 +6367,6 @@
               </w:rPr>
             </w:pPr>
             <w:proofErr w:type="spellStart"/>
-            <w:proofErr w:type="gramStart"/>
             <w:r>
               <w:rPr>
                 <w:rFonts w:cs="Times New Roman"/>
@@ -6348,13 +6375,28 @@
               <w:t>Sulfide:quinone</w:t>
             </w:r>
             <w:proofErr w:type="spellEnd"/>
-            <w:proofErr w:type="gramEnd"/>
             <w:r>
               <w:rPr>
                 <w:rFonts w:cs="Times New Roman"/>
                 <w:szCs w:val="24"/>
               </w:rPr>
-              <w:t xml:space="preserve"> reductase</w:t>
+              <w:t xml:space="preserve"> </w:t>
+            </w:r>
+            <w:r>
+              <w:rPr>
+                <w:rFonts w:cs="Times New Roman"/>
+                <w:szCs w:val="24"/>
+              </w:rPr>
+              <w:t>oxido</w:t>
+            </w:r>
+            <w:bookmarkStart w:id="0" w:name="_GoBack"/>
+            <w:bookmarkEnd w:id="0"/>
+            <w:r>
+              <w:rPr>
+                <w:rFonts w:cs="Times New Roman"/>
+                <w:szCs w:val="24"/>
+              </w:rPr>
+              <w:t>reductase</w:t>
             </w:r>
           </w:p>
         </w:tc>
@@ -9895,6 +9937,20 @@
         <w:t>Supplemental</w:t>
       </w:r>
     </w:p>
+    <w:p>
+      <w:pPr>
+        <w:rPr>
+          <w:b/>
+        </w:rPr>
+      </w:pPr>
+      <w:r>
+        <w:rPr>
+          <w:b/>
+        </w:rPr>
+        <w:t>Table S1. Additional chemical concentrations in our study sites.</w:t>
+      </w:r>
+    </w:p>
+    <w:p/>
     <w:tbl>
       <w:tblPr>
         <w:tblStyle w:val="GridTable3"/>
@@ -10412,13 +10468,595 @@
     </w:tbl>
     <w:p/>
     <w:p>
-      <w:r>
+      <w:pPr>
         <w:rPr>
           <w:b/>
         </w:rPr>
-        <w:t>Table S1. Additional chemical concentrations in our study sites.</w:t>
+      </w:pPr>
+      <w:r>
+        <w:rPr>
+          <w:b/>
+        </w:rPr>
+        <w:t>Table S2. Statistics from genome assembly and binning</w:t>
       </w:r>
     </w:p>
+    <w:tbl>
+      <w:tblPr>
+        <w:tblStyle w:val="GridTable3"/>
+        <w:tblW w:w="11970" w:type="dxa"/>
+        <w:tblInd w:w="-1530" w:type="dxa"/>
+        <w:tblLook w:val="04A0" w:firstRow="1" w:lastRow="0" w:firstColumn="1" w:lastColumn="0" w:noHBand="0" w:noVBand="1"/>
+      </w:tblPr>
+      <w:tblGrid>
+        <w:gridCol w:w="4050"/>
+        <w:gridCol w:w="2610"/>
+        <w:gridCol w:w="2610"/>
+        <w:gridCol w:w="2700"/>
+      </w:tblGrid>
+      <w:tr>
+        <w:trPr>
+          <w:cnfStyle w:val="100000000000" w:firstRow="1" w:lastRow="0" w:firstColumn="0" w:lastColumn="0" w:oddVBand="0" w:evenVBand="0" w:oddHBand="0" w:evenHBand="0" w:firstRowFirstColumn="0" w:firstRowLastColumn="0" w:lastRowFirstColumn="0" w:lastRowLastColumn="0"/>
+          <w:trHeight w:val="432"/>
+        </w:trPr>
+        <w:tc>
+          <w:tcPr>
+            <w:cnfStyle w:val="001000000100" w:firstRow="0" w:lastRow="0" w:firstColumn="1" w:lastColumn="0" w:oddVBand="0" w:evenVBand="0" w:oddHBand="0" w:evenHBand="0" w:firstRowFirstColumn="1" w:firstRowLastColumn="0" w:lastRowFirstColumn="0" w:lastRowLastColumn="0"/>
+            <w:tcW w:w="4050" w:type="dxa"/>
+          </w:tcPr>
+          <w:p/>
+        </w:tc>
+        <w:tc>
+          <w:tcPr>
+            <w:tcW w:w="2610" w:type="dxa"/>
+          </w:tcPr>
+          <w:p>
+            <w:pPr>
+              <w:jc w:val="center"/>
+              <w:cnfStyle w:val="100000000000" w:firstRow="1" w:lastRow="0" w:firstColumn="0" w:lastColumn="0" w:oddVBand="0" w:evenVBand="0" w:oddHBand="0" w:evenHBand="0" w:firstRowFirstColumn="0" w:firstRowLastColumn="0" w:lastRowFirstColumn="0" w:lastRowLastColumn="0"/>
+            </w:pPr>
+            <w:r>
+              <w:t>Lake Mendota</w:t>
+            </w:r>
+          </w:p>
+        </w:tc>
+        <w:tc>
+          <w:tcPr>
+            <w:tcW w:w="2610" w:type="dxa"/>
+          </w:tcPr>
+          <w:p>
+            <w:pPr>
+              <w:jc w:val="center"/>
+              <w:cnfStyle w:val="100000000000" w:firstRow="1" w:lastRow="0" w:firstColumn="0" w:lastColumn="0" w:oddVBand="0" w:evenVBand="0" w:oddHBand="0" w:evenHBand="0" w:firstRowFirstColumn="0" w:firstRowLastColumn="0" w:lastRowFirstColumn="0" w:lastRowLastColumn="0"/>
+            </w:pPr>
+            <w:r>
+              <w:t>Trout Bog Epilimnion</w:t>
+            </w:r>
+          </w:p>
+        </w:tc>
+        <w:tc>
+          <w:tcPr>
+            <w:tcW w:w="2700" w:type="dxa"/>
+          </w:tcPr>
+          <w:p>
+            <w:pPr>
+              <w:jc w:val="center"/>
+              <w:cnfStyle w:val="100000000000" w:firstRow="1" w:lastRow="0" w:firstColumn="0" w:lastColumn="0" w:oddVBand="0" w:evenVBand="0" w:oddHBand="0" w:evenHBand="0" w:firstRowFirstColumn="0" w:firstRowLastColumn="0" w:lastRowFirstColumn="0" w:lastRowLastColumn="0"/>
+            </w:pPr>
+            <w:r>
+              <w:t>Trout Bog Hypolimnion</w:t>
+            </w:r>
+          </w:p>
+        </w:tc>
+      </w:tr>
+      <w:tr>
+        <w:trPr>
+          <w:cnfStyle w:val="000000100000" w:firstRow="0" w:lastRow="0" w:firstColumn="0" w:lastColumn="0" w:oddVBand="0" w:evenVBand="0" w:oddHBand="1" w:evenHBand="0" w:firstRowFirstColumn="0" w:firstRowLastColumn="0" w:lastRowFirstColumn="0" w:lastRowLastColumn="0"/>
+        </w:trPr>
+        <w:tc>
+          <w:tcPr>
+            <w:cnfStyle w:val="001000000000" w:firstRow="0" w:lastRow="0" w:firstColumn="1" w:lastColumn="0" w:oddVBand="0" w:evenVBand="0" w:oddHBand="0" w:evenHBand="0" w:firstRowFirstColumn="0" w:firstRowLastColumn="0" w:lastRowFirstColumn="0" w:lastRowLastColumn="0"/>
+            <w:tcW w:w="4050" w:type="dxa"/>
+          </w:tcPr>
+          <w:p>
+            <w:r>
+              <w:t>Number of metagenomes</w:t>
+            </w:r>
+          </w:p>
+        </w:tc>
+        <w:tc>
+          <w:tcPr>
+            <w:tcW w:w="2610" w:type="dxa"/>
+          </w:tcPr>
+          <w:p>
+            <w:pPr>
+              <w:jc w:val="center"/>
+              <w:cnfStyle w:val="000000100000" w:firstRow="0" w:lastRow="0" w:firstColumn="0" w:lastColumn="0" w:oddVBand="0" w:evenVBand="0" w:oddHBand="1" w:evenHBand="0" w:firstRowFirstColumn="0" w:firstRowLastColumn="0" w:lastRowFirstColumn="0" w:lastRowLastColumn="0"/>
+            </w:pPr>
+            <w:r>
+              <w:t>94</w:t>
+            </w:r>
+          </w:p>
+        </w:tc>
+        <w:tc>
+          <w:tcPr>
+            <w:tcW w:w="2610" w:type="dxa"/>
+          </w:tcPr>
+          <w:p>
+            <w:pPr>
+              <w:jc w:val="center"/>
+              <w:cnfStyle w:val="000000100000" w:firstRow="0" w:lastRow="0" w:firstColumn="0" w:lastColumn="0" w:oddVBand="0" w:evenVBand="0" w:oddHBand="1" w:evenHBand="0" w:firstRowFirstColumn="0" w:firstRowLastColumn="0" w:lastRowFirstColumn="0" w:lastRowLastColumn="0"/>
+            </w:pPr>
+            <w:r>
+              <w:t>45</w:t>
+            </w:r>
+          </w:p>
+        </w:tc>
+        <w:tc>
+          <w:tcPr>
+            <w:tcW w:w="2700" w:type="dxa"/>
+          </w:tcPr>
+          <w:p>
+            <w:pPr>
+              <w:jc w:val="center"/>
+              <w:cnfStyle w:val="000000100000" w:firstRow="0" w:lastRow="0" w:firstColumn="0" w:lastColumn="0" w:oddVBand="0" w:evenVBand="0" w:oddHBand="1" w:evenHBand="0" w:firstRowFirstColumn="0" w:firstRowLastColumn="0" w:lastRowFirstColumn="0" w:lastRowLastColumn="0"/>
+            </w:pPr>
+            <w:r>
+              <w:t>45</w:t>
+            </w:r>
+          </w:p>
+        </w:tc>
+      </w:tr>
+      <w:tr>
+        <w:tc>
+          <w:tcPr>
+            <w:cnfStyle w:val="001000000000" w:firstRow="0" w:lastRow="0" w:firstColumn="1" w:lastColumn="0" w:oddVBand="0" w:evenVBand="0" w:oddHBand="0" w:evenHBand="0" w:firstRowFirstColumn="0" w:firstRowLastColumn="0" w:lastRowFirstColumn="0" w:lastRowLastColumn="0"/>
+            <w:tcW w:w="4050" w:type="dxa"/>
+          </w:tcPr>
+          <w:p>
+            <w:r>
+              <w:t>Collection time span</w:t>
+            </w:r>
+          </w:p>
+        </w:tc>
+        <w:tc>
+          <w:tcPr>
+            <w:tcW w:w="2610" w:type="dxa"/>
+          </w:tcPr>
+          <w:p>
+            <w:pPr>
+              <w:jc w:val="center"/>
+              <w:cnfStyle w:val="000000000000" w:firstRow="0" w:lastRow="0" w:firstColumn="0" w:lastColumn="0" w:oddVBand="0" w:evenVBand="0" w:oddHBand="0" w:evenHBand="0" w:firstRowFirstColumn="0" w:firstRowLastColumn="0" w:lastRowFirstColumn="0" w:lastRowLastColumn="0"/>
+            </w:pPr>
+            <w:r>
+              <w:t>Jun. 2008 – Nov. 2012</w:t>
+            </w:r>
+          </w:p>
+        </w:tc>
+        <w:tc>
+          <w:tcPr>
+            <w:tcW w:w="2610" w:type="dxa"/>
+          </w:tcPr>
+          <w:p>
+            <w:pPr>
+              <w:jc w:val="center"/>
+              <w:cnfStyle w:val="000000000000" w:firstRow="0" w:lastRow="0" w:firstColumn="0" w:lastColumn="0" w:oddVBand="0" w:evenVBand="0" w:oddHBand="0" w:evenHBand="0" w:firstRowFirstColumn="0" w:firstRowLastColumn="0" w:lastRowFirstColumn="0" w:lastRowLastColumn="0"/>
+            </w:pPr>
+            <w:r>
+              <w:t>Jun. 2007 – Aug. 2009</w:t>
+            </w:r>
+          </w:p>
+        </w:tc>
+        <w:tc>
+          <w:tcPr>
+            <w:tcW w:w="2700" w:type="dxa"/>
+          </w:tcPr>
+          <w:p>
+            <w:pPr>
+              <w:jc w:val="center"/>
+              <w:cnfStyle w:val="000000000000" w:firstRow="0" w:lastRow="0" w:firstColumn="0" w:lastColumn="0" w:oddVBand="0" w:evenVBand="0" w:oddHBand="0" w:evenHBand="0" w:firstRowFirstColumn="0" w:firstRowLastColumn="0" w:lastRowFirstColumn="0" w:lastRowLastColumn="0"/>
+            </w:pPr>
+            <w:r>
+              <w:t>May 2007 – Aug. 2009</w:t>
+            </w:r>
+          </w:p>
+        </w:tc>
+      </w:tr>
+      <w:tr>
+        <w:trPr>
+          <w:cnfStyle w:val="000000100000" w:firstRow="0" w:lastRow="0" w:firstColumn="0" w:lastColumn="0" w:oddVBand="0" w:evenVBand="0" w:oddHBand="1" w:evenHBand="0" w:firstRowFirstColumn="0" w:firstRowLastColumn="0" w:lastRowFirstColumn="0" w:lastRowLastColumn="0"/>
+        </w:trPr>
+        <w:tc>
+          <w:tcPr>
+            <w:cnfStyle w:val="001000000000" w:firstRow="0" w:lastRow="0" w:firstColumn="1" w:lastColumn="0" w:oddVBand="0" w:evenVBand="0" w:oddHBand="0" w:evenHBand="0" w:firstRowFirstColumn="0" w:firstRowLastColumn="0" w:lastRowFirstColumn="0" w:lastRowLastColumn="0"/>
+            <w:tcW w:w="4050" w:type="dxa"/>
+          </w:tcPr>
+          <w:p>
+            <w:r>
+              <w:t>Total base pairs in metagenomes</w:t>
+            </w:r>
+          </w:p>
+        </w:tc>
+        <w:tc>
+          <w:tcPr>
+            <w:tcW w:w="2610" w:type="dxa"/>
+          </w:tcPr>
+          <w:p>
+            <w:pPr>
+              <w:jc w:val="center"/>
+              <w:cnfStyle w:val="000000100000" w:firstRow="0" w:lastRow="0" w:firstColumn="0" w:lastColumn="0" w:oddVBand="0" w:evenVBand="0" w:oddHBand="1" w:evenHBand="0" w:firstRowFirstColumn="0" w:firstRowLastColumn="0" w:lastRowFirstColumn="0" w:lastRowLastColumn="0"/>
+            </w:pPr>
+            <w:r>
+              <w:t>1.26x10</w:t>
+            </w:r>
+            <w:r>
+              <w:rPr>
+                <w:vertAlign w:val="superscript"/>
+              </w:rPr>
+              <w:t>11</w:t>
+            </w:r>
+          </w:p>
+        </w:tc>
+        <w:tc>
+          <w:tcPr>
+            <w:tcW w:w="2610" w:type="dxa"/>
+          </w:tcPr>
+          <w:p>
+            <w:pPr>
+              <w:jc w:val="center"/>
+              <w:cnfStyle w:val="000000100000" w:firstRow="0" w:lastRow="0" w:firstColumn="0" w:lastColumn="0" w:oddVBand="0" w:evenVBand="0" w:oddHBand="1" w:evenHBand="0" w:firstRowFirstColumn="0" w:firstRowLastColumn="0" w:lastRowFirstColumn="0" w:lastRowLastColumn="0"/>
+            </w:pPr>
+            <w:r>
+              <w:t>6.72x10</w:t>
+            </w:r>
+            <w:r>
+              <w:rPr>
+                <w:vertAlign w:val="superscript"/>
+              </w:rPr>
+              <w:t>10</w:t>
+            </w:r>
+          </w:p>
+        </w:tc>
+        <w:tc>
+          <w:tcPr>
+            <w:tcW w:w="2700" w:type="dxa"/>
+          </w:tcPr>
+          <w:p>
+            <w:pPr>
+              <w:jc w:val="center"/>
+              <w:cnfStyle w:val="000000100000" w:firstRow="0" w:lastRow="0" w:firstColumn="0" w:lastColumn="0" w:oddVBand="0" w:evenVBand="0" w:oddHBand="1" w:evenHBand="0" w:firstRowFirstColumn="0" w:firstRowLastColumn="0" w:lastRowFirstColumn="0" w:lastRowLastColumn="0"/>
+            </w:pPr>
+            <w:r>
+              <w:t>7.18x10</w:t>
+            </w:r>
+            <w:r>
+              <w:rPr>
+                <w:vertAlign w:val="superscript"/>
+              </w:rPr>
+              <w:t>10</w:t>
+            </w:r>
+          </w:p>
+        </w:tc>
+      </w:tr>
+      <w:tr>
+        <w:tc>
+          <w:tcPr>
+            <w:cnfStyle w:val="001000000000" w:firstRow="0" w:lastRow="0" w:firstColumn="1" w:lastColumn="0" w:oddVBand="0" w:evenVBand="0" w:oddHBand="0" w:evenHBand="0" w:firstRowFirstColumn="0" w:firstRowLastColumn="0" w:lastRowFirstColumn="0" w:lastRowLastColumn="0"/>
+            <w:tcW w:w="4050" w:type="dxa"/>
+          </w:tcPr>
+          <w:p>
+            <w:r>
+              <w:t>Total base pairs in pooled assembly</w:t>
+            </w:r>
+          </w:p>
+        </w:tc>
+        <w:tc>
+          <w:tcPr>
+            <w:tcW w:w="2610" w:type="dxa"/>
+          </w:tcPr>
+          <w:p>
+            <w:pPr>
+              <w:jc w:val="center"/>
+              <w:cnfStyle w:val="000000000000" w:firstRow="0" w:lastRow="0" w:firstColumn="0" w:lastColumn="0" w:oddVBand="0" w:evenVBand="0" w:oddHBand="0" w:evenHBand="0" w:firstRowFirstColumn="0" w:firstRowLastColumn="0" w:lastRowFirstColumn="0" w:lastRowLastColumn="0"/>
+            </w:pPr>
+            <w:r>
+              <w:t>3.37x10</w:t>
+            </w:r>
+            <w:r>
+              <w:rPr>
+                <w:vertAlign w:val="superscript"/>
+              </w:rPr>
+              <w:t>9</w:t>
+            </w:r>
+          </w:p>
+        </w:tc>
+        <w:tc>
+          <w:tcPr>
+            <w:tcW w:w="2610" w:type="dxa"/>
+          </w:tcPr>
+          <w:p>
+            <w:pPr>
+              <w:jc w:val="center"/>
+              <w:cnfStyle w:val="000000000000" w:firstRow="0" w:lastRow="0" w:firstColumn="0" w:lastColumn="0" w:oddVBand="0" w:evenVBand="0" w:oddHBand="0" w:evenHBand="0" w:firstRowFirstColumn="0" w:firstRowLastColumn="0" w:lastRowFirstColumn="0" w:lastRowLastColumn="0"/>
+            </w:pPr>
+            <w:r>
+              <w:t>2.60x10</w:t>
+            </w:r>
+            <w:r>
+              <w:rPr>
+                <w:vertAlign w:val="superscript"/>
+              </w:rPr>
+              <w:t>8</w:t>
+            </w:r>
+          </w:p>
+        </w:tc>
+        <w:tc>
+          <w:tcPr>
+            <w:tcW w:w="2700" w:type="dxa"/>
+          </w:tcPr>
+          <w:p>
+            <w:pPr>
+              <w:jc w:val="center"/>
+              <w:cnfStyle w:val="000000000000" w:firstRow="0" w:lastRow="0" w:firstColumn="0" w:lastColumn="0" w:oddVBand="0" w:evenVBand="0" w:oddHBand="0" w:evenHBand="0" w:firstRowFirstColumn="0" w:firstRowLastColumn="0" w:lastRowFirstColumn="0" w:lastRowLastColumn="0"/>
+            </w:pPr>
+            <w:r>
+              <w:t>5.47x10</w:t>
+            </w:r>
+            <w:r>
+              <w:rPr>
+                <w:vertAlign w:val="superscript"/>
+              </w:rPr>
+              <w:t>8</w:t>
+            </w:r>
+          </w:p>
+        </w:tc>
+      </w:tr>
+      <w:tr>
+        <w:trPr>
+          <w:cnfStyle w:val="000000100000" w:firstRow="0" w:lastRow="0" w:firstColumn="0" w:lastColumn="0" w:oddVBand="0" w:evenVBand="0" w:oddHBand="1" w:evenHBand="0" w:firstRowFirstColumn="0" w:firstRowLastColumn="0" w:lastRowFirstColumn="0" w:lastRowLastColumn="0"/>
+        </w:trPr>
+        <w:tc>
+          <w:tcPr>
+            <w:cnfStyle w:val="001000000000" w:firstRow="0" w:lastRow="0" w:firstColumn="1" w:lastColumn="0" w:oddVBand="0" w:evenVBand="0" w:oddHBand="0" w:evenHBand="0" w:firstRowFirstColumn="0" w:firstRowLastColumn="0" w:lastRowFirstColumn="0" w:lastRowLastColumn="0"/>
+            <w:tcW w:w="4050" w:type="dxa"/>
+          </w:tcPr>
+          <w:p>
+            <w:r>
+              <w:t>Number of contigs in pooled assembly</w:t>
+            </w:r>
+          </w:p>
+        </w:tc>
+        <w:tc>
+          <w:tcPr>
+            <w:tcW w:w="2610" w:type="dxa"/>
+          </w:tcPr>
+          <w:p>
+            <w:pPr>
+              <w:jc w:val="center"/>
+              <w:cnfStyle w:val="000000100000" w:firstRow="0" w:lastRow="0" w:firstColumn="0" w:lastColumn="0" w:oddVBand="0" w:evenVBand="0" w:oddHBand="1" w:evenHBand="0" w:firstRowFirstColumn="0" w:firstRowLastColumn="0" w:lastRowFirstColumn="0" w:lastRowLastColumn="0"/>
+            </w:pPr>
+            <w:r>
+              <w:t>9,912,431</w:t>
+            </w:r>
+          </w:p>
+        </w:tc>
+        <w:tc>
+          <w:tcPr>
+            <w:tcW w:w="2610" w:type="dxa"/>
+          </w:tcPr>
+          <w:p>
+            <w:pPr>
+              <w:jc w:val="center"/>
+              <w:cnfStyle w:val="000000100000" w:firstRow="0" w:lastRow="0" w:firstColumn="0" w:lastColumn="0" w:oddVBand="0" w:evenVBand="0" w:oddHBand="1" w:evenHBand="0" w:firstRowFirstColumn="0" w:firstRowLastColumn="0" w:lastRowFirstColumn="0" w:lastRowLastColumn="0"/>
+            </w:pPr>
+            <w:r>
+              <w:t>79,862</w:t>
+            </w:r>
+          </w:p>
+        </w:tc>
+        <w:tc>
+          <w:tcPr>
+            <w:tcW w:w="2700" w:type="dxa"/>
+          </w:tcPr>
+          <w:p>
+            <w:pPr>
+              <w:jc w:val="center"/>
+              <w:cnfStyle w:val="000000100000" w:firstRow="0" w:lastRow="0" w:firstColumn="0" w:lastColumn="0" w:oddVBand="0" w:evenVBand="0" w:oddHBand="1" w:evenHBand="0" w:firstRowFirstColumn="0" w:firstRowLastColumn="0" w:lastRowFirstColumn="0" w:lastRowLastColumn="0"/>
+            </w:pPr>
+            <w:r>
+              <w:t>153,912</w:t>
+            </w:r>
+          </w:p>
+        </w:tc>
+      </w:tr>
+      <w:tr>
+        <w:tc>
+          <w:tcPr>
+            <w:cnfStyle w:val="001000000000" w:firstRow="0" w:lastRow="0" w:firstColumn="1" w:lastColumn="0" w:oddVBand="0" w:evenVBand="0" w:oddHBand="0" w:evenHBand="0" w:firstRowFirstColumn="0" w:firstRowLastColumn="0" w:lastRowFirstColumn="0" w:lastRowLastColumn="0"/>
+            <w:tcW w:w="4050" w:type="dxa"/>
+          </w:tcPr>
+          <w:p>
+            <w:r>
+              <w:t>Number of curated bins</w:t>
+            </w:r>
+          </w:p>
+        </w:tc>
+        <w:tc>
+          <w:tcPr>
+            <w:tcW w:w="2610" w:type="dxa"/>
+          </w:tcPr>
+          <w:p>
+            <w:pPr>
+              <w:jc w:val="center"/>
+              <w:cnfStyle w:val="000000000000" w:firstRow="0" w:lastRow="0" w:firstColumn="0" w:lastColumn="0" w:oddVBand="0" w:evenVBand="0" w:oddHBand="0" w:evenHBand="0" w:firstRowFirstColumn="0" w:firstRowLastColumn="0" w:lastRowFirstColumn="0" w:lastRowLastColumn="0"/>
+            </w:pPr>
+            <w:r>
+              <w:t>99</w:t>
+            </w:r>
+          </w:p>
+        </w:tc>
+        <w:tc>
+          <w:tcPr>
+            <w:tcW w:w="2610" w:type="dxa"/>
+          </w:tcPr>
+          <w:p>
+            <w:pPr>
+              <w:jc w:val="center"/>
+              <w:cnfStyle w:val="000000000000" w:firstRow="0" w:lastRow="0" w:firstColumn="0" w:lastColumn="0" w:oddVBand="0" w:evenVBand="0" w:oddHBand="0" w:evenHBand="0" w:firstRowFirstColumn="0" w:firstRowLastColumn="0" w:lastRowFirstColumn="0" w:lastRowLastColumn="0"/>
+            </w:pPr>
+            <w:r>
+              <w:t>31</w:t>
+            </w:r>
+          </w:p>
+        </w:tc>
+        <w:tc>
+          <w:tcPr>
+            <w:tcW w:w="2700" w:type="dxa"/>
+          </w:tcPr>
+          <w:p>
+            <w:pPr>
+              <w:jc w:val="center"/>
+              <w:cnfStyle w:val="000000000000" w:firstRow="0" w:lastRow="0" w:firstColumn="0" w:lastColumn="0" w:oddVBand="0" w:evenVBand="0" w:oddHBand="0" w:evenHBand="0" w:firstRowFirstColumn="0" w:firstRowLastColumn="0" w:lastRowFirstColumn="0" w:lastRowLastColumn="0"/>
+            </w:pPr>
+            <w:r>
+              <w:t>63</w:t>
+            </w:r>
+          </w:p>
+        </w:tc>
+      </w:tr>
+      <w:tr>
+        <w:trPr>
+          <w:cnfStyle w:val="000000100000" w:firstRow="0" w:lastRow="0" w:firstColumn="0" w:lastColumn="0" w:oddVBand="0" w:evenVBand="0" w:oddHBand="1" w:evenHBand="0" w:firstRowFirstColumn="0" w:firstRowLastColumn="0" w:lastRowFirstColumn="0" w:lastRowLastColumn="0"/>
+        </w:trPr>
+        <w:tc>
+          <w:tcPr>
+            <w:cnfStyle w:val="001000000000" w:firstRow="0" w:lastRow="0" w:firstColumn="1" w:lastColumn="0" w:oddVBand="0" w:evenVBand="0" w:oddHBand="0" w:evenHBand="0" w:firstRowFirstColumn="0" w:firstRowLastColumn="0" w:lastRowFirstColumn="0" w:lastRowLastColumn="0"/>
+            <w:tcW w:w="4050" w:type="dxa"/>
+          </w:tcPr>
+          <w:p>
+            <w:r>
+              <w:t>Number of base pairs in curated bins</w:t>
+            </w:r>
+          </w:p>
+        </w:tc>
+        <w:tc>
+          <w:tcPr>
+            <w:tcW w:w="2610" w:type="dxa"/>
+          </w:tcPr>
+          <w:p>
+            <w:pPr>
+              <w:jc w:val="center"/>
+              <w:cnfStyle w:val="000000100000" w:firstRow="0" w:lastRow="0" w:firstColumn="0" w:lastColumn="0" w:oddVBand="0" w:evenVBand="0" w:oddHBand="1" w:evenHBand="0" w:firstRowFirstColumn="0" w:firstRowLastColumn="0" w:lastRowFirstColumn="0" w:lastRowLastColumn="0"/>
+            </w:pPr>
+            <w:r>
+              <w:t>2.31x10</w:t>
+            </w:r>
+            <w:r>
+              <w:rPr>
+                <w:vertAlign w:val="superscript"/>
+              </w:rPr>
+              <w:t>8</w:t>
+            </w:r>
+          </w:p>
+        </w:tc>
+        <w:tc>
+          <w:tcPr>
+            <w:tcW w:w="2610" w:type="dxa"/>
+          </w:tcPr>
+          <w:p>
+            <w:pPr>
+              <w:jc w:val="center"/>
+              <w:cnfStyle w:val="000000100000" w:firstRow="0" w:lastRow="0" w:firstColumn="0" w:lastColumn="0" w:oddVBand="0" w:evenVBand="0" w:oddHBand="1" w:evenHBand="0" w:firstRowFirstColumn="0" w:firstRowLastColumn="0" w:lastRowFirstColumn="0" w:lastRowLastColumn="0"/>
+            </w:pPr>
+            <w:r>
+              <w:t>5.82x10</w:t>
+            </w:r>
+            <w:r>
+              <w:rPr>
+                <w:vertAlign w:val="superscript"/>
+              </w:rPr>
+              <w:t>7</w:t>
+            </w:r>
+          </w:p>
+        </w:tc>
+        <w:tc>
+          <w:tcPr>
+            <w:tcW w:w="2700" w:type="dxa"/>
+          </w:tcPr>
+          <w:p>
+            <w:pPr>
+              <w:jc w:val="center"/>
+              <w:cnfStyle w:val="000000100000" w:firstRow="0" w:lastRow="0" w:firstColumn="0" w:lastColumn="0" w:oddVBand="0" w:evenVBand="0" w:oddHBand="1" w:evenHBand="0" w:firstRowFirstColumn="0" w:firstRowLastColumn="0" w:lastRowFirstColumn="0" w:lastRowLastColumn="0"/>
+            </w:pPr>
+            <w:r>
+              <w:t>1.60x10</w:t>
+            </w:r>
+            <w:r>
+              <w:rPr>
+                <w:vertAlign w:val="superscript"/>
+              </w:rPr>
+              <w:t>8</w:t>
+            </w:r>
+          </w:p>
+        </w:tc>
+      </w:tr>
+      <w:tr>
+        <w:tc>
+          <w:tcPr>
+            <w:cnfStyle w:val="001000000000" w:firstRow="0" w:lastRow="0" w:firstColumn="1" w:lastColumn="0" w:oddVBand="0" w:evenVBand="0" w:oddHBand="0" w:evenHBand="0" w:firstRowFirstColumn="0" w:firstRowLastColumn="0" w:lastRowFirstColumn="0" w:lastRowLastColumn="0"/>
+            <w:tcW w:w="4050" w:type="dxa"/>
+          </w:tcPr>
+          <w:p>
+            <w:r>
+              <w:lastRenderedPageBreak/>
+              <w:t>Number of contigs in curated bins</w:t>
+            </w:r>
+          </w:p>
+        </w:tc>
+        <w:tc>
+          <w:tcPr>
+            <w:tcW w:w="2610" w:type="dxa"/>
+          </w:tcPr>
+          <w:p>
+            <w:pPr>
+              <w:jc w:val="center"/>
+              <w:cnfStyle w:val="000000000000" w:firstRow="0" w:lastRow="0" w:firstColumn="0" w:lastColumn="0" w:oddVBand="0" w:evenVBand="0" w:oddHBand="0" w:evenHBand="0" w:firstRowFirstColumn="0" w:firstRowLastColumn="0" w:lastRowFirstColumn="0" w:lastRowLastColumn="0"/>
+            </w:pPr>
+            <w:r>
+              <w:t>18,675</w:t>
+            </w:r>
+          </w:p>
+        </w:tc>
+        <w:tc>
+          <w:tcPr>
+            <w:tcW w:w="2610" w:type="dxa"/>
+          </w:tcPr>
+          <w:p>
+            <w:pPr>
+              <w:jc w:val="center"/>
+              <w:cnfStyle w:val="000000000000" w:firstRow="0" w:lastRow="0" w:firstColumn="0" w:lastColumn="0" w:oddVBand="0" w:evenVBand="0" w:oddHBand="0" w:evenHBand="0" w:firstRowFirstColumn="0" w:firstRowLastColumn="0" w:lastRowFirstColumn="0" w:lastRowLastColumn="0"/>
+            </w:pPr>
+            <w:r>
+              <w:t>5,098</w:t>
+            </w:r>
+          </w:p>
+        </w:tc>
+        <w:tc>
+          <w:tcPr>
+            <w:tcW w:w="2700" w:type="dxa"/>
+          </w:tcPr>
+          <w:p>
+            <w:pPr>
+              <w:jc w:val="center"/>
+              <w:cnfStyle w:val="000000000000" w:firstRow="0" w:lastRow="0" w:firstColumn="0" w:lastColumn="0" w:oddVBand="0" w:evenVBand="0" w:oddHBand="0" w:evenHBand="0" w:firstRowFirstColumn="0" w:firstRowLastColumn="0" w:lastRowFirstColumn="0" w:lastRowLastColumn="0"/>
+            </w:pPr>
+            <w:r>
+              <w:t>11,656</w:t>
+            </w:r>
+          </w:p>
+        </w:tc>
+      </w:tr>
+    </w:tbl>
+    <w:p/>
     <w:sectPr>
       <w:pgSz w:w="12240" w:h="15840"/>
       <w:pgMar w:top="1440" w:right="1440" w:bottom="1440" w:left="1440" w:header="720" w:footer="720" w:gutter="0"/>
@@ -11965,7 +12603,7 @@
 </file>
 
 <file path=customXml/itemProps1.xml><?xml version="1.0" encoding="utf-8"?>
-<ds:datastoreItem xmlns:ds="http://schemas.openxmlformats.org/officeDocument/2006/customXml" ds:itemID="{06A30A81-FC9A-4512-8672-99A7F6BBF4A1}">
+<ds:datastoreItem xmlns:ds="http://schemas.openxmlformats.org/officeDocument/2006/customXml" ds:itemID="{B8746060-5122-428F-8BC1-963087ABF0DC}">
   <ds:schemaRefs>
     <ds:schemaRef ds:uri="http://schemas.openxmlformats.org/officeDocument/2006/bibliography"/>
   </ds:schemaRefs>

</xml_diff>

<commit_message>
Ran LEfSe on BLAST results in Galaxy
</commit_message>
<xml_diff>
--- a/Manuscript_drafts/MAGstravaganza_draft5.docx
+++ b/Manuscript_drafts/MAGstravaganza_draft5.docx
@@ -3579,8 +3579,6 @@
       <w:r>
         <w:t xml:space="preserve">extends the zone of primary production deeper in the water column of Trout Bog than is generally expected. </w:t>
       </w:r>
-      <w:bookmarkStart w:id="0" w:name="_GoBack"/>
-      <w:bookmarkEnd w:id="0"/>
     </w:p>
     <w:p>
       <w:pPr>
@@ -7169,7 +7167,7 @@
                 <w:rFonts w:cs="Times New Roman"/>
                 <w:szCs w:val="24"/>
               </w:rPr>
-              <w:t>6 %</w:t>
+              <w:t>6%</w:t>
             </w:r>
           </w:p>
         </w:tc>
@@ -8240,10 +8238,12 @@
         <w:pStyle w:val="Heading2"/>
         <w:spacing w:line="480" w:lineRule="auto"/>
       </w:pPr>
+      <w:bookmarkStart w:id="0" w:name="_GoBack"/>
       <w:r>
         <w:t>Conclusions</w:t>
       </w:r>
     </w:p>
+    <w:bookmarkEnd w:id="0"/>
     <w:p>
       <w:pPr>
         <w:spacing w:line="480" w:lineRule="auto"/>
@@ -13345,7 +13345,7 @@
 </file>
 
 <file path=customXml/itemProps1.xml><?xml version="1.0" encoding="utf-8"?>
-<ds:datastoreItem xmlns:ds="http://schemas.openxmlformats.org/officeDocument/2006/customXml" ds:itemID="{170557F6-FA5A-4368-BB5D-212E118BA7DE}">
+<ds:datastoreItem xmlns:ds="http://schemas.openxmlformats.org/officeDocument/2006/customXml" ds:itemID="{C1DDAE00-5B5E-48C3-A660-687E39B0855A}">
   <ds:schemaRefs>
     <ds:schemaRef ds:uri="http://schemas.openxmlformats.org/officeDocument/2006/bibliography"/>
   </ds:schemaRefs>

</xml_diff>